<commit_message>
removing score, minor changes
</commit_message>
<xml_diff>
--- a/STAR_Chimeric_Post_Manual_1.1.docx
+++ b/STAR_Chimeric_Post_Manual_1.1.docx
@@ -139,207 +139,239 @@
     </w:p>
     <w:p/>
     <w:p>
+      <w:proofErr w:type="spellStart"/>
+      <w:proofErr w:type="gramStart"/>
+      <w:r>
+        <w:t>starchip</w:t>
+      </w:r>
+      <w:proofErr w:type="spellEnd"/>
+      <w:proofErr w:type="gramEnd"/>
+      <w:r>
+        <w:t xml:space="preserve"> was written to work in a *nix shell-like environment, using Bash and Perl extensively.  To use this on Windows, a shell emulator such as Cygwin is likely necessary.  It will probably work in Mac OS, but this is untested and likely there will be formatting issues.  At this point we will assume you are in a *nix shell: </w:t>
+      </w:r>
+    </w:p>
+    <w:p/>
+    <w:p>
+      <w:r>
+        <w:t xml:space="preserve">Within the directory you’d like the software installed: </w:t>
+      </w:r>
+    </w:p>
+    <w:p/>
+    <w:p>
+      <w:pPr>
+        <w:rPr>
+          <w:rFonts w:ascii="Courier New" w:hAnsi="Courier New"/>
+        </w:rPr>
+      </w:pPr>
+      <w:proofErr w:type="spellStart"/>
+      <w:proofErr w:type="gramStart"/>
+      <w:r>
+        <w:rPr>
+          <w:rFonts w:ascii="Courier New" w:hAnsi="Courier New"/>
+        </w:rPr>
+        <w:t>git</w:t>
+      </w:r>
+      <w:proofErr w:type="spellEnd"/>
+      <w:proofErr w:type="gramEnd"/>
+      <w:r>
+        <w:rPr>
+          <w:rFonts w:ascii="Courier New" w:hAnsi="Courier New"/>
+        </w:rPr>
+        <w:t xml:space="preserve"> clone </w:t>
+      </w:r>
+      <w:r>
+        <w:fldChar w:fldCharType="begin"/>
+      </w:r>
+      <w:r>
+        <w:instrText xml:space="preserve"> HYPERLINK "https://github.com/kippakers/starchimp.git" </w:instrText>
+      </w:r>
+      <w:r>
+        <w:fldChar w:fldCharType="separate"/>
+      </w:r>
+      <w:r>
+        <w:rPr>
+          <w:rStyle w:val="Hyperlink"/>
+          <w:rFonts w:ascii="Courier New" w:hAnsi="Courier New"/>
+        </w:rPr>
+        <w:t>https://github.com/</w:t>
+      </w:r>
+      <w:r>
+        <w:rPr>
+          <w:rStyle w:val="Hyperlink"/>
+          <w:rFonts w:ascii="Courier New" w:hAnsi="Courier New"/>
+        </w:rPr>
+        <w:t>LosicLab</w:t>
+      </w:r>
+      <w:r>
+        <w:rPr>
+          <w:rStyle w:val="Hyperlink"/>
+          <w:rFonts w:ascii="Courier New" w:hAnsi="Courier New"/>
+        </w:rPr>
+        <w:t>/</w:t>
+      </w:r>
+      <w:r>
+        <w:rPr>
+          <w:rStyle w:val="Hyperlink"/>
+          <w:rFonts w:ascii="Courier New" w:hAnsi="Courier New"/>
+        </w:rPr>
+        <w:t>starchip</w:t>
+      </w:r>
       <w:bookmarkStart w:id="0" w:name="_GoBack"/>
       <w:bookmarkEnd w:id="0"/>
       <w:r>
+        <w:rPr>
+          <w:rStyle w:val="Hyperlink"/>
+          <w:rFonts w:ascii="Courier New" w:hAnsi="Courier New"/>
+        </w:rPr>
+        <w:t>.git</w:t>
+      </w:r>
+      <w:r>
+        <w:rPr>
+          <w:rStyle w:val="Hyperlink"/>
+          <w:rFonts w:ascii="Courier New" w:hAnsi="Courier New"/>
+        </w:rPr>
+        <w:fldChar w:fldCharType="end"/>
+      </w:r>
+    </w:p>
+    <w:p/>
+    <w:p>
+      <w:r>
+        <w:t xml:space="preserve">Please ensure that the files in </w:t>
+      </w:r>
+      <w:proofErr w:type="spellStart"/>
+      <w:r>
         <w:t>starchip</w:t>
       </w:r>
-      <w:r>
-        <w:t xml:space="preserve"> was written to work in a *nix shell-like environment, using Bash and Perl extensively.  To use this on Windows, a shell emulator such as Cygwin is likely necessary.  It will probably work in Mac OS, but this is untested and likely there will be formatting issues.  At this point we will assume you are in a *nix shell: </w:t>
+      <w:proofErr w:type="spellEnd"/>
+      <w:r>
+        <w:t>/bin/ have execute permission:</w:t>
       </w:r>
     </w:p>
     <w:p/>
     <w:p>
-      <w:r>
-        <w:t xml:space="preserve">Within the directory you’d like the software installed: </w:t>
+      <w:pPr>
+        <w:rPr>
+          <w:rFonts w:ascii="Courier New" w:hAnsi="Courier New"/>
+        </w:rPr>
+      </w:pPr>
+      <w:proofErr w:type="spellStart"/>
+      <w:proofErr w:type="gramStart"/>
+      <w:r>
+        <w:rPr>
+          <w:rFonts w:ascii="Courier New" w:hAnsi="Courier New"/>
+        </w:rPr>
+        <w:t>chmod</w:t>
+      </w:r>
+      <w:proofErr w:type="spellEnd"/>
+      <w:proofErr w:type="gramEnd"/>
+      <w:r>
+        <w:rPr>
+          <w:rFonts w:ascii="Courier New" w:hAnsi="Courier New"/>
+        </w:rPr>
+        <w:t xml:space="preserve"> +x </w:t>
+      </w:r>
+      <w:proofErr w:type="spellStart"/>
+      <w:r>
+        <w:rPr>
+          <w:rFonts w:ascii="Courier New" w:hAnsi="Courier New"/>
+        </w:rPr>
+        <w:t>starchip</w:t>
+      </w:r>
+      <w:proofErr w:type="spellEnd"/>
+      <w:r>
+        <w:rPr>
+          <w:rFonts w:ascii="Courier New" w:hAnsi="Courier New"/>
+        </w:rPr>
+        <w:t xml:space="preserve">/bin/* </w:t>
       </w:r>
     </w:p>
     <w:p/>
     <w:p>
-      <w:pPr>
-        <w:rPr>
-          <w:rFonts w:ascii="Courier New" w:hAnsi="Courier New"/>
-        </w:rPr>
-      </w:pPr>
-      <w:proofErr w:type="spellStart"/>
-      <w:proofErr w:type="gramStart"/>
-      <w:r>
-        <w:rPr>
-          <w:rFonts w:ascii="Courier New" w:hAnsi="Courier New"/>
-        </w:rPr>
-        <w:t>git</w:t>
-      </w:r>
-      <w:proofErr w:type="spellEnd"/>
-      <w:proofErr w:type="gramEnd"/>
-      <w:r>
-        <w:rPr>
-          <w:rFonts w:ascii="Courier New" w:hAnsi="Courier New"/>
-        </w:rPr>
-        <w:t xml:space="preserve"> clone </w:t>
+      <w:r>
+        <w:t xml:space="preserve">That’s it!  </w:t>
+      </w:r>
+    </w:p>
+    <w:p>
+      <w:r>
+        <w:t>There are a number of software dependencies</w:t>
+      </w:r>
+      <w:r>
+        <w:t>.  These should be callable without a full path (</w:t>
+      </w:r>
+      <w:proofErr w:type="spellStart"/>
+      <w:r>
+        <w:t>ie</w:t>
+      </w:r>
+      <w:proofErr w:type="spellEnd"/>
+      <w:r>
+        <w:t xml:space="preserve"> they should be included in your $</w:t>
+      </w:r>
+      <w:proofErr w:type="gramStart"/>
+      <w:r>
+        <w:t xml:space="preserve">PATH </w:t>
+      </w:r>
+      <w:r>
+        <w:t>:</w:t>
+      </w:r>
+      <w:proofErr w:type="gramEnd"/>
+    </w:p>
+    <w:p/>
+    <w:p>
+      <w:proofErr w:type="spellStart"/>
+      <w:r>
+        <w:t>Samtools</w:t>
+      </w:r>
+      <w:proofErr w:type="spellEnd"/>
+      <w:r>
+        <w:t xml:space="preserve"> (</w:t>
+      </w:r>
+      <w:r>
+        <w:t>http://www.htslib.org/</w:t>
+      </w:r>
+      <w:r>
+        <w:t>)</w:t>
+      </w:r>
+    </w:p>
+    <w:p>
+      <w:proofErr w:type="spellStart"/>
+      <w:r>
+        <w:t>Bedtools</w:t>
+      </w:r>
+      <w:proofErr w:type="spellEnd"/>
+      <w:r>
+        <w:t xml:space="preserve"> &gt;= 2.24.0 (</w:t>
+      </w:r>
+      <w:r>
+        <w:t>https://github.com/arq5x/bedtools2</w:t>
+      </w:r>
+      <w:r>
+        <w:t>)</w:t>
+      </w:r>
+    </w:p>
+    <w:p>
+      <w:proofErr w:type="spellStart"/>
+      <w:r>
+        <w:t>Mafft</w:t>
+      </w:r>
+      <w:proofErr w:type="spellEnd"/>
+      <w:r>
+        <w:t xml:space="preserve"> (</w:t>
+      </w:r>
+      <w:r>
+        <w:t>http://mafft.cbrc.jp/alignment/software/</w:t>
+      </w:r>
+      <w:r>
+        <w:t>)</w:t>
+      </w:r>
+    </w:p>
+    <w:p>
+      <w:r>
+        <w:t>R</w:t>
+      </w:r>
+      <w:r>
+        <w:t xml:space="preserve"> (</w:t>
       </w:r>
       <w:hyperlink r:id="rId6" w:history="1">
-        <w:r>
-          <w:rPr>
-            <w:rStyle w:val="Hyperlink"/>
-            <w:rFonts w:ascii="Courier New" w:hAnsi="Courier New"/>
-          </w:rPr>
-          <w:t>https://github.com/kippakers/</w:t>
-        </w:r>
-        <w:r>
-          <w:rPr>
-            <w:rStyle w:val="Hyperlink"/>
-            <w:rFonts w:ascii="Courier New" w:hAnsi="Courier New"/>
-          </w:rPr>
-          <w:t>starchip</w:t>
-        </w:r>
-        <w:r>
-          <w:rPr>
-            <w:rStyle w:val="Hyperlink"/>
-            <w:rFonts w:ascii="Courier New" w:hAnsi="Courier New"/>
-          </w:rPr>
-          <w:t>.git</w:t>
-        </w:r>
-      </w:hyperlink>
-    </w:p>
-    <w:p/>
-    <w:p>
-      <w:r>
-        <w:t xml:space="preserve">Please ensure that the files in </w:t>
-      </w:r>
-      <w:proofErr w:type="spellStart"/>
-      <w:r>
-        <w:t>starchip</w:t>
-      </w:r>
-      <w:proofErr w:type="spellEnd"/>
-      <w:r>
-        <w:t>/bin/ have execute permission:</w:t>
-      </w:r>
-    </w:p>
-    <w:p/>
-    <w:p>
-      <w:pPr>
-        <w:rPr>
-          <w:rFonts w:ascii="Courier New" w:hAnsi="Courier New"/>
-        </w:rPr>
-      </w:pPr>
-      <w:proofErr w:type="spellStart"/>
-      <w:proofErr w:type="gramStart"/>
-      <w:r>
-        <w:rPr>
-          <w:rFonts w:ascii="Courier New" w:hAnsi="Courier New"/>
-        </w:rPr>
-        <w:t>chmod</w:t>
-      </w:r>
-      <w:proofErr w:type="spellEnd"/>
-      <w:proofErr w:type="gramEnd"/>
-      <w:r>
-        <w:rPr>
-          <w:rFonts w:ascii="Courier New" w:hAnsi="Courier New"/>
-        </w:rPr>
-        <w:t xml:space="preserve"> +x </w:t>
-      </w:r>
-      <w:proofErr w:type="spellStart"/>
-      <w:r>
-        <w:rPr>
-          <w:rFonts w:ascii="Courier New" w:hAnsi="Courier New"/>
-        </w:rPr>
-        <w:t>starchip</w:t>
-      </w:r>
-      <w:proofErr w:type="spellEnd"/>
-      <w:r>
-        <w:rPr>
-          <w:rFonts w:ascii="Courier New" w:hAnsi="Courier New"/>
-        </w:rPr>
-        <w:t xml:space="preserve">/bin/* </w:t>
-      </w:r>
-    </w:p>
-    <w:p/>
-    <w:p>
-      <w:r>
-        <w:t xml:space="preserve">That’s it!  </w:t>
-      </w:r>
-    </w:p>
-    <w:p>
-      <w:r>
-        <w:t>There are a number of software dependencies</w:t>
-      </w:r>
-      <w:r>
-        <w:t>.  These should be callable without a full path (</w:t>
-      </w:r>
-      <w:proofErr w:type="spellStart"/>
-      <w:r>
-        <w:t>ie</w:t>
-      </w:r>
-      <w:proofErr w:type="spellEnd"/>
-      <w:r>
-        <w:t xml:space="preserve"> they should be included in your $</w:t>
-      </w:r>
-      <w:proofErr w:type="gramStart"/>
-      <w:r>
-        <w:t xml:space="preserve">PATH </w:t>
-      </w:r>
-      <w:r>
-        <w:t>:</w:t>
-      </w:r>
-      <w:proofErr w:type="gramEnd"/>
-    </w:p>
-    <w:p/>
-    <w:p>
-      <w:proofErr w:type="spellStart"/>
-      <w:r>
-        <w:t>Samtools</w:t>
-      </w:r>
-      <w:proofErr w:type="spellEnd"/>
-      <w:r>
-        <w:t xml:space="preserve"> (</w:t>
-      </w:r>
-      <w:r>
-        <w:t>http://www.htslib.org/</w:t>
-      </w:r>
-      <w:r>
-        <w:t>)</w:t>
-      </w:r>
-    </w:p>
-    <w:p>
-      <w:proofErr w:type="spellStart"/>
-      <w:r>
-        <w:t>Bedtools</w:t>
-      </w:r>
-      <w:proofErr w:type="spellEnd"/>
-      <w:r>
-        <w:t xml:space="preserve"> &gt;= 2.24.0 (</w:t>
-      </w:r>
-      <w:r>
-        <w:t>https://github.com/arq5x/bedtools2</w:t>
-      </w:r>
-      <w:r>
-        <w:t>)</w:t>
-      </w:r>
-    </w:p>
-    <w:p>
-      <w:proofErr w:type="spellStart"/>
-      <w:r>
-        <w:t>Mafft</w:t>
-      </w:r>
-      <w:proofErr w:type="spellEnd"/>
-      <w:r>
-        <w:t xml:space="preserve"> (</w:t>
-      </w:r>
-      <w:r>
-        <w:t>http://mafft.cbrc.jp/alignment/software/</w:t>
-      </w:r>
-      <w:r>
-        <w:t>)</w:t>
-      </w:r>
-    </w:p>
-    <w:p>
-      <w:r>
-        <w:t>R</w:t>
-      </w:r>
-      <w:r>
-        <w:t xml:space="preserve"> (</w:t>
-      </w:r>
-      <w:hyperlink r:id="rId7" w:history="1">
         <w:r>
           <w:rPr>
             <w:rStyle w:val="Hyperlink"/>
@@ -374,7 +406,7 @@
       <w:r>
         <w:t xml:space="preserve"> (</w:t>
       </w:r>
-      <w:hyperlink r:id="rId8" w:history="1">
+      <w:hyperlink r:id="rId7" w:history="1">
         <w:r>
           <w:rPr>
             <w:rStyle w:val="Hyperlink"/>
@@ -393,7 +425,7 @@
       <w:r>
         <w:t xml:space="preserve"> (</w:t>
       </w:r>
-      <w:hyperlink r:id="rId9" w:history="1">
+      <w:hyperlink r:id="rId8" w:history="1">
         <w:r>
           <w:rPr>
             <w:rStyle w:val="Hyperlink"/>
@@ -965,7 +997,7 @@
       <w:r>
         <w:t xml:space="preserve">Go to </w:t>
       </w:r>
-      <w:hyperlink r:id="rId10" w:history="1">
+      <w:hyperlink r:id="rId9" w:history="1">
         <w:r>
           <w:rPr>
             <w:rStyle w:val="Hyperlink"/>
@@ -1291,7 +1323,7 @@
         </w:rPr>
         <w:t xml:space="preserve">Go to </w:t>
       </w:r>
-      <w:hyperlink r:id="rId11" w:history="1">
+      <w:hyperlink r:id="rId10" w:history="1">
         <w:r>
           <w:rPr>
             <w:rStyle w:val="Hyperlink"/>

</xml_diff>